<commit_message>
last commit before deadline
</commit_message>
<xml_diff>
--- a/rapor.docx
+++ b/rapor.docx
@@ -670,7 +670,7 @@
                                   <v:path o:extrusionok="f" gradientshapeok="t" o:connecttype="rect"/>
                                   <o:lock v:ext="edit" aspectratio="t"/>
                                 </v:shapetype>
-                                <v:shape id="_x0000_i1026" type="#_x0000_t75" style="width:327.6pt;height:243.6pt">
+                                <v:shape id="_x0000_i1026" type="#_x0000_t75" style="width:327.45pt;height:243.85pt">
                                   <v:imagedata r:id="rId8" o:title="journalThumbnail_tr_TR"/>
                                 </v:shape>
                               </w:pict>
@@ -783,7 +783,7 @@
           </mc:Choice>
           <mc:Fallback>
             <w:pict>
-              <v:shape w14:anchorId="795A7297" id="Text Box 2" o:spid="_x0000_s1027" type="#_x0000_t202" style="position:absolute;margin-left:-63.5pt;margin-top:.05pt;width:587.55pt;height:779.35pt;z-index:251659264;visibility:visible;mso-wrap-style:square;mso-width-percent:0;mso-height-percent:0;mso-wrap-distance-left:9pt;mso-wrap-distance-top:3.6pt;mso-wrap-distance-right:9pt;mso-wrap-distance-bottom:3.6pt;mso-position-horizontal:absolute;mso-position-horizontal-relative:margin;mso-position-vertical:absolute;mso-position-vertical-relative:text;mso-width-percent:0;mso-height-percent:0;mso-width-relative:margin;mso-height-relative:margin;v-text-anchor:top" o:gfxdata="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" stroked="f">
+              <v:shape w14:anchorId="6B6A6B04" id="Text Box 2" o:spid="_x0000_s1027" type="#_x0000_t202" style="position:absolute;margin-left:-63.5pt;margin-top:.05pt;width:587.55pt;height:779.35pt;z-index:251659264;visibility:visible;mso-wrap-style:square;mso-width-percent:0;mso-height-percent:0;mso-wrap-distance-left:9pt;mso-wrap-distance-top:3.6pt;mso-wrap-distance-right:9pt;mso-wrap-distance-bottom:3.6pt;mso-position-horizontal:absolute;mso-position-horizontal-relative:margin;mso-position-vertical:absolute;mso-position-vertical-relative:text;mso-width-percent:0;mso-height-percent:0;mso-width-relative:margin;mso-height-relative:margin;v-text-anchor:top" o:gfxdata="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" stroked="f">
                 <v:textbox>
                   <w:txbxContent>
                     <w:p>
@@ -791,9 +791,9 @@
                         <w:jc w:val="center"/>
                       </w:pPr>
                       <w:r>
-                        <w:pict>
-                          <v:shape id="_x0000_i1025" type="#_x0000_t75" style="width:327.6pt;height:243.6pt">
-                            <v:imagedata r:id="rId9" o:title="journalThumbnail_tr_TR"/>
+                        <w:pict w14:anchorId="42F7698E">
+                          <v:shape id="_x0000_i1026" type="#_x0000_t75" style="width:327.45pt;height:243.85pt">
+                            <v:imagedata r:id="rId8" o:title="journalThumbnail_tr_TR"/>
                           </v:shape>
                         </w:pict>
                       </w:r>
@@ -852,8 +852,8 @@
                             <w14:bevel/>
                           </w14:textOutline>
                         </w:rPr>
-                        <w:pict>
-                          <v:rect id="_x0000_i1026" style="width:567.25pt;height:9.25pt" o:hrpct="991" o:hralign="center" o:hrstd="t" o:hrnoshade="t" o:hr="t" fillcolor="#2e74b5 [2404]" stroked="f"/>
+                        <w:pict w14:anchorId="28994095">
+                          <v:rect id="_x0000_i1028" style="width:567.25pt;height:9.25pt" o:hrpct="991" o:hralign="center" o:hrstd="t" o:hrnoshade="t" o:hr="t" fillcolor="#2e74b5 [2404]" stroked="f"/>
                         </w:pict>
                       </w:r>
                     </w:p>
@@ -879,7 +879,7 @@
                     </w:p>
                     <w:p>
                       <w:pPr>
-                        <w:pStyle w:val="Heading1"/>
+                        <w:pStyle w:val="Balk1"/>
                         <w:jc w:val="center"/>
                         <w:rPr>
                           <w:b/>
@@ -1799,7 +1799,7 @@
                     <pic:cNvPicPr/>
                   </pic:nvPicPr>
                   <pic:blipFill>
-                    <a:blip r:embed="rId10">
+                    <a:blip r:embed="rId9">
                       <a:extLst>
                         <a:ext uri="{28A0092B-C50C-407E-A947-70E740481C1C}">
                           <a14:useLocalDpi xmlns:a14="http://schemas.microsoft.com/office/drawing/2010/main" val="0"/>
@@ -1848,7 +1848,7 @@
                     <pic:cNvPicPr/>
                   </pic:nvPicPr>
                   <pic:blipFill>
-                    <a:blip r:embed="rId11">
+                    <a:blip r:embed="rId10">
                       <a:extLst>
                         <a:ext uri="{28A0092B-C50C-407E-A947-70E740481C1C}">
                           <a14:useLocalDpi xmlns:a14="http://schemas.microsoft.com/office/drawing/2010/main" val="0"/>
@@ -1894,7 +1894,7 @@
                     <pic:cNvPicPr/>
                   </pic:nvPicPr>
                   <pic:blipFill>
-                    <a:blip r:embed="rId12">
+                    <a:blip r:embed="rId11">
                       <a:extLst>
                         <a:ext uri="{28A0092B-C50C-407E-A947-70E740481C1C}">
                           <a14:useLocalDpi xmlns:a14="http://schemas.microsoft.com/office/drawing/2010/main" val="0"/>
@@ -1975,13 +1975,7 @@
         <w:ind w:firstLine="360"/>
       </w:pPr>
       <w:r>
-        <w:t>Sunucu tarafında, bir buton, bir tane bağlı olan istemcileri listeleyen, sağ tarafında gerçekleşen</w:t>
-      </w:r>
-      <w:r>
-        <w:t xml:space="preserve"> </w:t>
-      </w:r>
-      <w:r>
-        <w:t xml:space="preserve">maçları listeleyen iki tane </w:t>
+        <w:t xml:space="preserve">Sunucu tarafında, bir buton, bir tane bağlı olan istemcileri listeleyen, sağ tarafında gerçekleşen maçları listeleyen iki tane </w:t>
       </w:r>
       <w:proofErr w:type="spellStart"/>
       <w:r>
@@ -1990,6 +1984,281 @@
       <w:proofErr w:type="spellEnd"/>
       <w:r>
         <w:t xml:space="preserve"> bulunmaktadır.</w:t>
+      </w:r>
+    </w:p>
+    <w:p>
+      <w:pPr>
+        <w:ind w:firstLine="360"/>
+      </w:pPr>
+      <w:r>
+        <w:lastRenderedPageBreak/>
+        <w:t>Oyuncular, karşılıklı gönderdikleri komutlar başlıca şunlardır.</w:t>
+      </w:r>
+    </w:p>
+    <w:p>
+      <w:pPr>
+        <w:pStyle w:val="ListeParagraf"/>
+        <w:numPr>
+          <w:ilvl w:val="0"/>
+          <w:numId w:val="4"/>
+        </w:numPr>
+      </w:pPr>
+      <w:proofErr w:type="spellStart"/>
+      <w:r>
+        <w:t>Match_me</w:t>
+      </w:r>
+      <w:proofErr w:type="spellEnd"/>
+      <w:r>
+        <w:t>: oyuncu, müsait olan oyunu aramaya başlar. Bulamaz ise kendi maçını oluşturup rakibini bekler</w:t>
+      </w:r>
+    </w:p>
+    <w:p>
+      <w:pPr>
+        <w:pStyle w:val="ListeParagraf"/>
+        <w:numPr>
+          <w:ilvl w:val="0"/>
+          <w:numId w:val="4"/>
+        </w:numPr>
+      </w:pPr>
+      <w:proofErr w:type="spellStart"/>
+      <w:r>
+        <w:t>Register_me</w:t>
+      </w:r>
+      <w:proofErr w:type="spellEnd"/>
+      <w:r>
+        <w:t>&lt;</w:t>
+      </w:r>
+      <w:proofErr w:type="spellStart"/>
+      <w:r>
+        <w:t>nick_name</w:t>
+      </w:r>
+      <w:proofErr w:type="spellEnd"/>
+      <w:r>
+        <w:t xml:space="preserve">&gt;: oyuncu sunucuya katılır ve </w:t>
+      </w:r>
+      <w:proofErr w:type="spellStart"/>
+      <w:r>
+        <w:t>nick</w:t>
+      </w:r>
+      <w:proofErr w:type="spellEnd"/>
+      <w:r>
+        <w:t xml:space="preserve"> name gönderir.</w:t>
+      </w:r>
+    </w:p>
+    <w:p>
+      <w:pPr>
+        <w:pStyle w:val="ListeParagraf"/>
+        <w:numPr>
+          <w:ilvl w:val="0"/>
+          <w:numId w:val="4"/>
+        </w:numPr>
+      </w:pPr>
+      <w:proofErr w:type="spellStart"/>
+      <w:r>
+        <w:t>Quit_for_search</w:t>
+      </w:r>
+      <w:proofErr w:type="spellEnd"/>
+      <w:r>
+        <w:t>: maçı aramayı bırak</w:t>
+      </w:r>
+      <w:r>
+        <w:t>ır</w:t>
+      </w:r>
+      <w:r>
+        <w:t>.</w:t>
+      </w:r>
+    </w:p>
+    <w:p>
+      <w:pPr>
+        <w:pStyle w:val="ListeParagraf"/>
+        <w:numPr>
+          <w:ilvl w:val="0"/>
+          <w:numId w:val="4"/>
+        </w:numPr>
+      </w:pPr>
+      <w:proofErr w:type="spellStart"/>
+      <w:proofErr w:type="gramStart"/>
+      <w:r>
+        <w:t>foundPlayer</w:t>
+      </w:r>
+      <w:proofErr w:type="spellEnd"/>
+      <w:proofErr w:type="gramEnd"/>
+      <w:r>
+        <w:t>: oyuncu, rakibini buldu ve oyunu başlat</w:t>
+      </w:r>
+    </w:p>
+    <w:p>
+      <w:pPr>
+        <w:pStyle w:val="ListeParagraf"/>
+        <w:numPr>
+          <w:ilvl w:val="0"/>
+          <w:numId w:val="4"/>
+        </w:numPr>
+      </w:pPr>
+      <w:proofErr w:type="spellStart"/>
+      <w:proofErr w:type="gramStart"/>
+      <w:r>
+        <w:t>zarAt</w:t>
+      </w:r>
+      <w:proofErr w:type="spellEnd"/>
+      <w:proofErr w:type="gramEnd"/>
+      <w:r>
+        <w:t>: Rakip zar attı. Bu esnada oyuncunun ekranında zarlar rastgele dönmesini sağlar</w:t>
+      </w:r>
+    </w:p>
+    <w:p>
+      <w:pPr>
+        <w:pStyle w:val="ListeParagraf"/>
+        <w:numPr>
+          <w:ilvl w:val="0"/>
+          <w:numId w:val="4"/>
+        </w:numPr>
+      </w:pPr>
+      <w:proofErr w:type="spellStart"/>
+      <w:r>
+        <w:t>GelenZarlar</w:t>
+      </w:r>
+      <w:proofErr w:type="spellEnd"/>
+      <w:r>
+        <w:t xml:space="preserve">: </w:t>
+      </w:r>
+      <w:r>
+        <w:t>Oyuncuya</w:t>
+      </w:r>
+      <w:r>
+        <w:t xml:space="preserve"> gelen zarları </w:t>
+      </w:r>
+      <w:r>
+        <w:t>rakibe</w:t>
+      </w:r>
+      <w:r>
+        <w:t xml:space="preserve"> bildirilir.</w:t>
+      </w:r>
+    </w:p>
+    <w:p>
+      <w:pPr>
+        <w:pStyle w:val="ListeParagraf"/>
+        <w:numPr>
+          <w:ilvl w:val="0"/>
+          <w:numId w:val="4"/>
+        </w:numPr>
+      </w:pPr>
+      <w:proofErr w:type="spellStart"/>
+      <w:r>
+        <w:t>ZarAl</w:t>
+      </w:r>
+      <w:proofErr w:type="spellEnd"/>
+      <w:r>
+        <w:t>: Rakip zar alma hareketini bildirir</w:t>
+      </w:r>
+    </w:p>
+    <w:p>
+      <w:pPr>
+        <w:pStyle w:val="ListeParagraf"/>
+        <w:numPr>
+          <w:ilvl w:val="0"/>
+          <w:numId w:val="4"/>
+        </w:numPr>
+      </w:pPr>
+      <w:proofErr w:type="spellStart"/>
+      <w:r>
+        <w:t>ZarVer</w:t>
+      </w:r>
+      <w:proofErr w:type="spellEnd"/>
+      <w:r>
+        <w:t>: Rakip zar verme yanı orta panele zar koyma hareketini bildirir.</w:t>
+      </w:r>
+    </w:p>
+    <w:p>
+      <w:pPr>
+        <w:pStyle w:val="ListeParagraf"/>
+        <w:numPr>
+          <w:ilvl w:val="0"/>
+          <w:numId w:val="4"/>
+        </w:numPr>
+      </w:pPr>
+      <w:proofErr w:type="spellStart"/>
+      <w:proofErr w:type="gramStart"/>
+      <w:r>
+        <w:t>siraSende</w:t>
+      </w:r>
+      <w:proofErr w:type="spellEnd"/>
+      <w:proofErr w:type="gramEnd"/>
+      <w:r>
+        <w:t>: Rakip, puanı alır ve sırası oyuncuda olduğunu bildirir</w:t>
+      </w:r>
+    </w:p>
+    <w:p>
+      <w:pPr>
+        <w:pStyle w:val="ListeParagraf"/>
+        <w:numPr>
+          <w:ilvl w:val="0"/>
+          <w:numId w:val="4"/>
+        </w:numPr>
+      </w:pPr>
+      <w:proofErr w:type="spellStart"/>
+      <w:proofErr w:type="gramStart"/>
+      <w:r>
+        <w:t>macBitir</w:t>
+      </w:r>
+      <w:proofErr w:type="spellEnd"/>
+      <w:proofErr w:type="gramEnd"/>
+      <w:r>
+        <w:t>: Maçı bitirilir ve kazanan ilan edilir.</w:t>
+      </w:r>
+    </w:p>
+    <w:p>
+      <w:pPr>
+        <w:pStyle w:val="ListeParagraf"/>
+        <w:numPr>
+          <w:ilvl w:val="0"/>
+          <w:numId w:val="4"/>
+        </w:numPr>
+      </w:pPr>
+      <w:proofErr w:type="spellStart"/>
+      <w:r>
+        <w:t>Quit_the_Match</w:t>
+      </w:r>
+      <w:proofErr w:type="spellEnd"/>
+      <w:r>
+        <w:t>: Oyunculardan biri maçı terk eder veya programı kapatırsa maç erken bitirilir ve oyuncuya bilgilendirilir.</w:t>
+      </w:r>
+    </w:p>
+    <w:p>
+      <w:pPr>
+        <w:pStyle w:val="ListeParagraf"/>
+        <w:numPr>
+          <w:ilvl w:val="0"/>
+          <w:numId w:val="4"/>
+        </w:numPr>
+      </w:pPr>
+      <w:r>
+        <w:t>Server-is-</w:t>
+      </w:r>
+      <w:proofErr w:type="spellStart"/>
+      <w:r>
+        <w:t>closed</w:t>
+      </w:r>
+      <w:proofErr w:type="spellEnd"/>
+      <w:r>
+        <w:t>: Sunucu kapatılır ve oyun esnasında olan oyuncuların maçı erken bitirilir</w:t>
+      </w:r>
+    </w:p>
+    <w:p>
+      <w:pPr>
+        <w:pStyle w:val="ListeParagraf"/>
+        <w:numPr>
+          <w:ilvl w:val="0"/>
+          <w:numId w:val="4"/>
+        </w:numPr>
+      </w:pPr>
+      <w:proofErr w:type="spellStart"/>
+      <w:r>
+        <w:t>RakipZarlar</w:t>
+      </w:r>
+      <w:proofErr w:type="spellEnd"/>
+      <w:r>
+        <w:t>: Rakibe gelen zarlar oyuncuya bildirilir.</w:t>
       </w:r>
     </w:p>
     <w:p>
@@ -2002,7 +2271,6 @@
       </w:pPr>
       <w:bookmarkStart w:id="4" w:name="_Toc476139809"/>
       <w:r>
-        <w:lastRenderedPageBreak/>
         <w:t>Proje Çıktıları ve Başarı Ölçütler</w:t>
       </w:r>
       <w:bookmarkEnd w:id="4"/>
@@ -2275,6 +2543,7 @@
         </w:numPr>
       </w:pPr>
       <w:r>
+        <w:lastRenderedPageBreak/>
         <w:t>“</w:t>
       </w:r>
       <w:proofErr w:type="spellStart"/>
@@ -2411,7 +2680,6 @@
         <w:ind w:firstLine="360"/>
       </w:pPr>
       <w:r>
-        <w:lastRenderedPageBreak/>
         <w:t>Bütün kategoriler doldurulduğunda oyun sonuçlanır ve kimin kazandığını oyuncuların kendi ekranlarında gösterilir. Oyun tablosu temizlenir ve yeni oyuna hazır edilir. Oyuncu isterse başka sunucu seçebilir.</w:t>
       </w:r>
     </w:p>
@@ -2420,10 +2688,7 @@
         <w:ind w:firstLine="360"/>
       </w:pPr>
       <w:r>
-        <w:t xml:space="preserve">Sunucu programında, </w:t>
-      </w:r>
-      <w:r>
-        <w:t>Start butona tıklayarak sunucu çalıştırılır ve kendisine bağlanacak istemcileri bekler. Stop butona tıklayarak sunucu durdurulur ve kendisine bağlanan bütün istemcilere mesaj göndererek bağlantılarını keser. Oyuncular birbirleri ile eşleşerek maç oluşturulur ve bu maç, sunucu ekranında listelenir.</w:t>
+        <w:t>Sunucu programında, Start butona tıklayarak sunucu çalıştırılır ve kendisine bağlanacak istemcileri bekler. Stop butona tıklayarak sunucu durdurulur ve kendisine bağlanan bütün istemcilere mesaj göndererek bağlantılarını keser. Oyuncular birbirleri ile eşleşerek maç oluşturulur ve bu maç, sunucu ekranında listelenir.</w:t>
       </w:r>
     </w:p>
     <w:p>
@@ -2456,7 +2721,13 @@
         <w:t xml:space="preserve"> kuralları araştırıldı. Bu kurallara göre</w:t>
       </w:r>
       <w:r>
-        <w:t xml:space="preserve"> gelecek olan zarların puanı hesaplamak için algoritmalar geliştirildi.</w:t>
+        <w:t xml:space="preserve"> gelecek olan zarların puanı </w:t>
+      </w:r>
+      <w:r>
+        <w:t>hesaplayan</w:t>
+      </w:r>
+      <w:r>
+        <w:t xml:space="preserve"> algoritmalar geliştirildi.</w:t>
       </w:r>
     </w:p>
     <w:p>
@@ -2558,9 +2829,9 @@
       </w:pPr>
     </w:p>
     <w:sectPr>
-      <w:headerReference w:type="even" r:id="rId13"/>
-      <w:headerReference w:type="default" r:id="rId14"/>
-      <w:headerReference w:type="first" r:id="rId15"/>
+      <w:headerReference w:type="even" r:id="rId12"/>
+      <w:headerReference w:type="default" r:id="rId13"/>
+      <w:headerReference w:type="first" r:id="rId14"/>
       <w:pgSz w:w="11906" w:h="16838"/>
       <w:pgMar w:top="567" w:right="1417" w:bottom="1417" w:left="1417" w:header="708" w:footer="708" w:gutter="0"/>
       <w:cols w:space="708"/>
@@ -2871,6 +3142,119 @@
     </w:lvl>
   </w:abstractNum>
   <w:abstractNum w:abstractNumId="1" w15:restartNumberingAfterBreak="0">
+    <w:nsid w:val="1ED91E46"/>
+    <w:multiLevelType w:val="hybridMultilevel"/>
+    <w:tmpl w:val="4A98FC36"/>
+    <w:lvl w:ilvl="0" w:tplc="08090001">
+      <w:start w:val="1"/>
+      <w:numFmt w:val="bullet"/>
+      <w:lvlText w:val=""/>
+      <w:lvlJc w:val="left"/>
+      <w:pPr>
+        <w:ind w:left="1080" w:hanging="360"/>
+      </w:pPr>
+      <w:rPr>
+        <w:rFonts w:ascii="Symbol" w:hAnsi="Symbol" w:hint="default"/>
+      </w:rPr>
+    </w:lvl>
+    <w:lvl w:ilvl="1" w:tplc="08090003" w:tentative="1">
+      <w:start w:val="1"/>
+      <w:numFmt w:val="bullet"/>
+      <w:lvlText w:val="o"/>
+      <w:lvlJc w:val="left"/>
+      <w:pPr>
+        <w:ind w:left="1800" w:hanging="360"/>
+      </w:pPr>
+      <w:rPr>
+        <w:rFonts w:ascii="Courier New" w:hAnsi="Courier New" w:cs="Courier New" w:hint="default"/>
+      </w:rPr>
+    </w:lvl>
+    <w:lvl w:ilvl="2" w:tplc="08090005" w:tentative="1">
+      <w:start w:val="1"/>
+      <w:numFmt w:val="bullet"/>
+      <w:lvlText w:val=""/>
+      <w:lvlJc w:val="left"/>
+      <w:pPr>
+        <w:ind w:left="2520" w:hanging="360"/>
+      </w:pPr>
+      <w:rPr>
+        <w:rFonts w:ascii="Wingdings" w:hAnsi="Wingdings" w:hint="default"/>
+      </w:rPr>
+    </w:lvl>
+    <w:lvl w:ilvl="3" w:tplc="08090001" w:tentative="1">
+      <w:start w:val="1"/>
+      <w:numFmt w:val="bullet"/>
+      <w:lvlText w:val=""/>
+      <w:lvlJc w:val="left"/>
+      <w:pPr>
+        <w:ind w:left="3240" w:hanging="360"/>
+      </w:pPr>
+      <w:rPr>
+        <w:rFonts w:ascii="Symbol" w:hAnsi="Symbol" w:hint="default"/>
+      </w:rPr>
+    </w:lvl>
+    <w:lvl w:ilvl="4" w:tplc="08090003" w:tentative="1">
+      <w:start w:val="1"/>
+      <w:numFmt w:val="bullet"/>
+      <w:lvlText w:val="o"/>
+      <w:lvlJc w:val="left"/>
+      <w:pPr>
+        <w:ind w:left="3960" w:hanging="360"/>
+      </w:pPr>
+      <w:rPr>
+        <w:rFonts w:ascii="Courier New" w:hAnsi="Courier New" w:cs="Courier New" w:hint="default"/>
+      </w:rPr>
+    </w:lvl>
+    <w:lvl w:ilvl="5" w:tplc="08090005" w:tentative="1">
+      <w:start w:val="1"/>
+      <w:numFmt w:val="bullet"/>
+      <w:lvlText w:val=""/>
+      <w:lvlJc w:val="left"/>
+      <w:pPr>
+        <w:ind w:left="4680" w:hanging="360"/>
+      </w:pPr>
+      <w:rPr>
+        <w:rFonts w:ascii="Wingdings" w:hAnsi="Wingdings" w:hint="default"/>
+      </w:rPr>
+    </w:lvl>
+    <w:lvl w:ilvl="6" w:tplc="08090001" w:tentative="1">
+      <w:start w:val="1"/>
+      <w:numFmt w:val="bullet"/>
+      <w:lvlText w:val=""/>
+      <w:lvlJc w:val="left"/>
+      <w:pPr>
+        <w:ind w:left="5400" w:hanging="360"/>
+      </w:pPr>
+      <w:rPr>
+        <w:rFonts w:ascii="Symbol" w:hAnsi="Symbol" w:hint="default"/>
+      </w:rPr>
+    </w:lvl>
+    <w:lvl w:ilvl="7" w:tplc="08090003" w:tentative="1">
+      <w:start w:val="1"/>
+      <w:numFmt w:val="bullet"/>
+      <w:lvlText w:val="o"/>
+      <w:lvlJc w:val="left"/>
+      <w:pPr>
+        <w:ind w:left="6120" w:hanging="360"/>
+      </w:pPr>
+      <w:rPr>
+        <w:rFonts w:ascii="Courier New" w:hAnsi="Courier New" w:cs="Courier New" w:hint="default"/>
+      </w:rPr>
+    </w:lvl>
+    <w:lvl w:ilvl="8" w:tplc="08090005" w:tentative="1">
+      <w:start w:val="1"/>
+      <w:numFmt w:val="bullet"/>
+      <w:lvlText w:val=""/>
+      <w:lvlJc w:val="left"/>
+      <w:pPr>
+        <w:ind w:left="6840" w:hanging="360"/>
+      </w:pPr>
+      <w:rPr>
+        <w:rFonts w:ascii="Wingdings" w:hAnsi="Wingdings" w:hint="default"/>
+      </w:rPr>
+    </w:lvl>
+  </w:abstractNum>
+  <w:abstractNum w:abstractNumId="2" w15:restartNumberingAfterBreak="0">
     <w:nsid w:val="1FB641A8"/>
     <w:multiLevelType w:val="hybridMultilevel"/>
     <w:tmpl w:val="201C4D92"/>
@@ -2959,7 +3343,7 @@
       </w:pPr>
     </w:lvl>
   </w:abstractNum>
-  <w:abstractNum w:abstractNumId="2" w15:restartNumberingAfterBreak="0">
+  <w:abstractNum w:abstractNumId="3" w15:restartNumberingAfterBreak="0">
     <w:nsid w:val="30DA6570"/>
     <w:multiLevelType w:val="hybridMultilevel"/>
     <w:tmpl w:val="A6302D0E"/>
@@ -3073,13 +3457,16 @@
     </w:lvl>
   </w:abstractNum>
   <w:num w:numId="1">
-    <w:abstractNumId w:val="1"/>
+    <w:abstractNumId w:val="2"/>
   </w:num>
   <w:num w:numId="2">
-    <w:abstractNumId w:val="2"/>
+    <w:abstractNumId w:val="3"/>
   </w:num>
   <w:num w:numId="3">
     <w:abstractNumId w:val="0"/>
+  </w:num>
+  <w:num w:numId="4">
+    <w:abstractNumId w:val="1"/>
   </w:num>
 </w:numbering>
 </file>
@@ -3207,6 +3594,7 @@
     <w:lsdException w:name="HTML Sample" w:semiHidden="1" w:unhideWhenUsed="1"/>
     <w:lsdException w:name="HTML Typewriter" w:semiHidden="1" w:unhideWhenUsed="1"/>
     <w:lsdException w:name="HTML Variable" w:semiHidden="1" w:unhideWhenUsed="1"/>
+    <w:lsdException w:name="Normal Table" w:semiHidden="1" w:unhideWhenUsed="1"/>
     <w:lsdException w:name="annotation subject" w:semiHidden="1" w:unhideWhenUsed="1"/>
     <w:lsdException w:name="No List" w:semiHidden="1" w:unhideWhenUsed="1"/>
     <w:lsdException w:name="Outline List 1" w:semiHidden="1" w:unhideWhenUsed="1"/>
@@ -3249,8 +3637,11 @@
     <w:lsdException w:name="Table Contemporary" w:semiHidden="1" w:unhideWhenUsed="1"/>
     <w:lsdException w:name="Table Elegant" w:semiHidden="1" w:unhideWhenUsed="1"/>
     <w:lsdException w:name="Table Professional" w:semiHidden="1" w:unhideWhenUsed="1"/>
+    <w:lsdException w:name="Table Subtle 1" w:semiHidden="1" w:unhideWhenUsed="1"/>
     <w:lsdException w:name="Table Subtle 2" w:semiHidden="1" w:unhideWhenUsed="1"/>
     <w:lsdException w:name="Table Web 1" w:semiHidden="1" w:unhideWhenUsed="1"/>
+    <w:lsdException w:name="Table Web 2" w:semiHidden="1" w:unhideWhenUsed="1"/>
+    <w:lsdException w:name="Table Web 3" w:semiHidden="1" w:unhideWhenUsed="1"/>
     <w:lsdException w:name="Balloon Text" w:semiHidden="1" w:unhideWhenUsed="1"/>
     <w:lsdException w:name="Table Grid" w:uiPriority="39"/>
     <w:lsdException w:name="Table Theme" w:semiHidden="1" w:unhideWhenUsed="1"/>

</xml_diff>

<commit_message>
added EU offical servers
</commit_message>
<xml_diff>
--- a/rapor.docx
+++ b/rapor.docx
@@ -670,7 +670,7 @@
                                   <v:path o:extrusionok="f" gradientshapeok="t" o:connecttype="rect"/>
                                   <o:lock v:ext="edit" aspectratio="t"/>
                                 </v:shapetype>
-                                <v:shape id="_x0000_i1026" type="#_x0000_t75" style="width:327.45pt;height:243.85pt">
+                                <v:shape id="_x0000_i1026" type="#_x0000_t75" style="width:327.5pt;height:244pt">
                                   <v:imagedata r:id="rId8" o:title="journalThumbnail_tr_TR"/>
                                 </v:shape>
                               </w:pict>
@@ -792,7 +792,7 @@
                       </w:pPr>
                       <w:r>
                         <w:pict w14:anchorId="42F7698E">
-                          <v:shape id="_x0000_i1026" type="#_x0000_t75" style="width:327.45pt;height:243.85pt">
+                          <v:shape id="_x0000_i1026" type="#_x0000_t75" style="width:327.5pt;height:244pt">
                             <v:imagedata r:id="rId8" o:title="journalThumbnail_tr_TR"/>
                           </v:shape>
                         </w:pict>
@@ -1365,7 +1365,7 @@
                 <w:noProof/>
                 <w:webHidden/>
               </w:rPr>
-              <w:t>3</w:t>
+              <w:t>5</w:t>
             </w:r>
             <w:r>
               <w:rPr>
@@ -1451,7 +1451,7 @@
                 <w:noProof/>
                 <w:webHidden/>
               </w:rPr>
-              <w:t>3</w:t>
+              <w:t>6</w:t>
             </w:r>
             <w:r>
               <w:rPr>
@@ -1537,7 +1537,7 @@
                 <w:noProof/>
                 <w:webHidden/>
               </w:rPr>
-              <w:t>4</w:t>
+              <w:t>6</w:t>
             </w:r>
             <w:r>
               <w:rPr>
@@ -1623,7 +1623,7 @@
                 <w:noProof/>
                 <w:webHidden/>
               </w:rPr>
-              <w:t>4</w:t>
+              <w:t>6</w:t>
             </w:r>
             <w:r>
               <w:rPr>
@@ -1761,6 +1761,9 @@
       <w:proofErr w:type="spellEnd"/>
       <w:r>
         <w:t xml:space="preserve"> oyunu oynanır.</w:t>
+      </w:r>
+      <w:r>
+        <w:t xml:space="preserve"> Oyuncuların yaptıkları hareketleri gerçek zamanlı olarak izlerler.</w:t>
       </w:r>
     </w:p>
     <w:p/>
@@ -1972,9 +1975,158 @@
     </w:p>
     <w:p>
       <w:pPr>
+        <w:keepNext/>
         <w:ind w:firstLine="360"/>
       </w:pPr>
       <w:r>
+        <w:rPr>
+          <w:noProof/>
+        </w:rPr>
+        <w:lastRenderedPageBreak/>
+        <w:drawing>
+          <wp:inline distT="0" distB="0" distL="0" distR="0" wp14:anchorId="18302FAD" wp14:editId="70496676">
+            <wp:extent cx="5760720" cy="3729355"/>
+            <wp:effectExtent l="0" t="0" r="0" b="4445"/>
+            <wp:docPr id="5" name="Resim 5"/>
+            <wp:cNvGraphicFramePr>
+              <a:graphicFrameLocks xmlns:a="http://schemas.openxmlformats.org/drawingml/2006/main" noChangeAspect="1"/>
+            </wp:cNvGraphicFramePr>
+            <a:graphic xmlns:a="http://schemas.openxmlformats.org/drawingml/2006/main">
+              <a:graphicData uri="http://schemas.openxmlformats.org/drawingml/2006/picture">
+                <pic:pic xmlns:pic="http://schemas.openxmlformats.org/drawingml/2006/picture">
+                  <pic:nvPicPr>
+                    <pic:cNvPr id="1" name=""/>
+                    <pic:cNvPicPr/>
+                  </pic:nvPicPr>
+                  <pic:blipFill>
+                    <a:blip r:embed="rId12"/>
+                    <a:stretch>
+                      <a:fillRect/>
+                    </a:stretch>
+                  </pic:blipFill>
+                  <pic:spPr>
+                    <a:xfrm>
+                      <a:off x="0" y="0"/>
+                      <a:ext cx="5760720" cy="3729355"/>
+                    </a:xfrm>
+                    <a:prstGeom prst="rect">
+                      <a:avLst/>
+                    </a:prstGeom>
+                  </pic:spPr>
+                </pic:pic>
+              </a:graphicData>
+            </a:graphic>
+          </wp:inline>
+        </w:drawing>
+      </w:r>
+    </w:p>
+    <w:p>
+      <w:pPr>
+        <w:pStyle w:val="ResimYazs"/>
+        <w:jc w:val="center"/>
+      </w:pPr>
+      <w:r>
+        <w:t xml:space="preserve">Şekil </w:t>
+      </w:r>
+      <w:fldSimple w:instr=" SEQ Şekil \* ARABIC ">
+        <w:r>
+          <w:rPr>
+            <w:noProof/>
+          </w:rPr>
+          <w:t>1</w:t>
+        </w:r>
+      </w:fldSimple>
+      <w:r>
+        <w:t xml:space="preserve">- </w:t>
+      </w:r>
+      <w:proofErr w:type="spellStart"/>
+      <w:r>
+        <w:t>Yahtzee</w:t>
+      </w:r>
+      <w:proofErr w:type="spellEnd"/>
+      <w:r>
+        <w:t xml:space="preserve"> Oyun ekranı</w:t>
+      </w:r>
+    </w:p>
+    <w:p>
+      <w:pPr>
+        <w:keepNext/>
+        <w:jc w:val="center"/>
+      </w:pPr>
+      <w:r>
+        <w:rPr>
+          <w:noProof/>
+        </w:rPr>
+        <w:drawing>
+          <wp:inline distT="0" distB="0" distL="0" distR="0" wp14:anchorId="5CDEB9BE" wp14:editId="326E1877">
+            <wp:extent cx="3479786" cy="2838450"/>
+            <wp:effectExtent l="0" t="0" r="6985" b="0"/>
+            <wp:docPr id="6" name="Resim 6"/>
+            <wp:cNvGraphicFramePr>
+              <a:graphicFrameLocks xmlns:a="http://schemas.openxmlformats.org/drawingml/2006/main" noChangeAspect="1"/>
+            </wp:cNvGraphicFramePr>
+            <a:graphic xmlns:a="http://schemas.openxmlformats.org/drawingml/2006/main">
+              <a:graphicData uri="http://schemas.openxmlformats.org/drawingml/2006/picture">
+                <pic:pic xmlns:pic="http://schemas.openxmlformats.org/drawingml/2006/picture">
+                  <pic:nvPicPr>
+                    <pic:cNvPr id="1" name=""/>
+                    <pic:cNvPicPr/>
+                  </pic:nvPicPr>
+                  <pic:blipFill>
+                    <a:blip r:embed="rId13"/>
+                    <a:stretch>
+                      <a:fillRect/>
+                    </a:stretch>
+                  </pic:blipFill>
+                  <pic:spPr>
+                    <a:xfrm>
+                      <a:off x="0" y="0"/>
+                      <a:ext cx="3481954" cy="2840219"/>
+                    </a:xfrm>
+                    <a:prstGeom prst="rect">
+                      <a:avLst/>
+                    </a:prstGeom>
+                  </pic:spPr>
+                </pic:pic>
+              </a:graphicData>
+            </a:graphic>
+          </wp:inline>
+        </w:drawing>
+      </w:r>
+    </w:p>
+    <w:p>
+      <w:pPr>
+        <w:pStyle w:val="ResimYazs"/>
+        <w:jc w:val="center"/>
+      </w:pPr>
+      <w:r>
+        <w:t xml:space="preserve">Şekil </w:t>
+      </w:r>
+      <w:fldSimple w:instr=" SEQ Şekil \* ARABIC ">
+        <w:r>
+          <w:rPr>
+            <w:noProof/>
+          </w:rPr>
+          <w:t>2</w:t>
+        </w:r>
+      </w:fldSimple>
+      <w:r>
+        <w:t>-</w:t>
+      </w:r>
+      <w:proofErr w:type="spellStart"/>
+      <w:r>
+        <w:t>Yahtzee</w:t>
+      </w:r>
+      <w:proofErr w:type="spellEnd"/>
+      <w:r>
+        <w:t xml:space="preserve"> Sunucu ekranı</w:t>
+      </w:r>
+    </w:p>
+    <w:p>
+      <w:pPr>
+        <w:ind w:firstLine="360"/>
+      </w:pPr>
+      <w:r>
         <w:t xml:space="preserve">Sunucu tarafında, bir buton, bir tane bağlı olan istemcileri listeleyen, sağ tarafında gerçekleşen maçları listeleyen iki tane </w:t>
       </w:r>
       <w:proofErr w:type="spellStart"/>
@@ -1985,13 +2137,15 @@
       <w:r>
         <w:t xml:space="preserve"> bulunmaktadır.</w:t>
       </w:r>
+      <w:r>
+        <w:br/>
+      </w:r>
     </w:p>
     <w:p>
       <w:pPr>
         <w:ind w:firstLine="360"/>
       </w:pPr>
       <w:r>
-        <w:lastRenderedPageBreak/>
         <w:t>Oyuncular, karşılıklı gönderdikleri komutlar başlıca şunlardır.</w:t>
       </w:r>
     </w:p>
@@ -2079,6 +2233,7 @@
       <w:proofErr w:type="spellStart"/>
       <w:proofErr w:type="gramStart"/>
       <w:r>
+        <w:lastRenderedPageBreak/>
         <w:t>foundPlayer</w:t>
       </w:r>
       <w:proofErr w:type="spellEnd"/>
@@ -2543,8 +2698,99 @@
         </w:numPr>
       </w:pPr>
       <w:r>
+        <w:t>“</w:t>
+      </w:r>
+      <w:proofErr w:type="spellStart"/>
+      <w:r>
+        <w:t>Yahtzee</w:t>
+      </w:r>
+      <w:proofErr w:type="spellEnd"/>
+      <w:r>
+        <w:t xml:space="preserve">” bütün zarlar eşit olduğunda kullanılır. İlk </w:t>
+      </w:r>
+      <w:proofErr w:type="spellStart"/>
+      <w:r>
+        <w:t>yahtzee</w:t>
+      </w:r>
+      <w:proofErr w:type="spellEnd"/>
+      <w:r>
+        <w:t xml:space="preserve"> 50 puandır</w:t>
+      </w:r>
+    </w:p>
+    <w:p>
+      <w:pPr>
+        <w:ind w:firstLine="360"/>
+      </w:pPr>
+      <w:r>
+        <w:t xml:space="preserve">Oyuncu isterse boş alana tıklayarak haneye sıfır yazılmasını isteyebilir ancak kendisine, varsa puan alabileceği kategoriler olduğunu söyleyen uyarı ekranı gelir. Yoksa sıfır puan yazılarak devam eder. Oyuncu, istediği kategoriye tıklayarak puanı alır ve sıra rakibe geçer. Oyuncunun bu işlemleri </w:t>
+      </w:r>
+      <w:r>
         <w:lastRenderedPageBreak/>
-        <w:t>“</w:t>
+        <w:t xml:space="preserve">aynen rakip tarafında da gerçekleşir. Oyun, tabloda bulunan kategoriler dolduruluncaya kadar devam eder. </w:t>
+      </w:r>
+    </w:p>
+    <w:p>
+      <w:pPr>
+        <w:ind w:firstLine="360"/>
+      </w:pPr>
+      <w:r>
+        <w:t>Oyuncu, kategori seçebilmesi için bütün zarları kendi paneline almalıdır.</w:t>
+      </w:r>
+    </w:p>
+    <w:p>
+      <w:pPr>
+        <w:ind w:firstLine="360"/>
+      </w:pPr>
+      <w:r>
+        <w:t>Oyuncu, “</w:t>
+      </w:r>
+      <w:proofErr w:type="spellStart"/>
+      <w:r>
+        <w:t>Ones</w:t>
+      </w:r>
+      <w:proofErr w:type="spellEnd"/>
+      <w:r>
+        <w:t xml:space="preserve">, </w:t>
+      </w:r>
+      <w:proofErr w:type="spellStart"/>
+      <w:r>
+        <w:t>Two</w:t>
+      </w:r>
+      <w:proofErr w:type="spellEnd"/>
+      <w:r>
+        <w:t xml:space="preserve">, </w:t>
+      </w:r>
+      <w:proofErr w:type="spellStart"/>
+      <w:r>
+        <w:t>Threes</w:t>
+      </w:r>
+      <w:proofErr w:type="spellEnd"/>
+      <w:r>
+        <w:t xml:space="preserve">, </w:t>
+      </w:r>
+      <w:proofErr w:type="spellStart"/>
+      <w:r>
+        <w:t>Fours</w:t>
+      </w:r>
+      <w:proofErr w:type="spellEnd"/>
+      <w:r>
+        <w:t xml:space="preserve">, </w:t>
+      </w:r>
+      <w:proofErr w:type="spellStart"/>
+      <w:r>
+        <w:t>Fives</w:t>
+      </w:r>
+      <w:proofErr w:type="spellEnd"/>
+      <w:r>
+        <w:t xml:space="preserve">, </w:t>
+      </w:r>
+      <w:proofErr w:type="spellStart"/>
+      <w:r>
+        <w:t>Sixes</w:t>
+      </w:r>
+      <w:proofErr w:type="spellEnd"/>
+      <w:r>
+        <w:t xml:space="preserve">” kategorilerin toplamı 63’ü geçerse, ek olarak 35 puan alır. Eğer </w:t>
       </w:r>
       <w:proofErr w:type="spellStart"/>
       <w:r>
@@ -2552,15 +2798,15 @@
       </w:r>
       <w:proofErr w:type="spellEnd"/>
       <w:r>
-        <w:t xml:space="preserve">” bütün zarlar eşit olduğunda kullanılır. İlk </w:t>
-      </w:r>
-      <w:proofErr w:type="spellStart"/>
-      <w:r>
-        <w:t>yahtzee</w:t>
-      </w:r>
-      <w:proofErr w:type="spellEnd"/>
-      <w:r>
-        <w:t xml:space="preserve"> 50 puandır</w:t>
+        <w:t xml:space="preserve"> alındıysa, her yaptığı </w:t>
+      </w:r>
+      <w:proofErr w:type="spellStart"/>
+      <w:r>
+        <w:t>Yahtzee’ye</w:t>
+      </w:r>
+      <w:proofErr w:type="spellEnd"/>
+      <w:r>
+        <w:t xml:space="preserve"> ek olarak 100 puan ve istediği kategoriyi seçme hakkına sahip olur. </w:t>
       </w:r>
     </w:p>
     <w:p>
@@ -2568,7 +2814,23 @@
         <w:ind w:firstLine="360"/>
       </w:pPr>
       <w:r>
-        <w:t xml:space="preserve">Oyuncu isterse boş alana tıklayarak haneye sıfır yazılmasını isteyebilir ancak kendisine, varsa puan alabileceği kategoriler olduğunu söyleyen uyarı ekranı gelir. Yoksa sıfır puan yazılarak devam eder. Oyuncu, istediği kategoriye tıklayarak puanı alır ve sıra rakibe geçer. Oyuncunun bu işlemleri aynen rakip tarafında da gerçekleşir. Oyun, tabloda bulunan kategoriler dolduruluncaya kadar devam eder. </w:t>
+        <w:t>Oyun esnasında, oyunculardan herhangi biri “</w:t>
+      </w:r>
+      <w:proofErr w:type="spellStart"/>
+      <w:r>
+        <w:t>Leave</w:t>
+      </w:r>
+      <w:proofErr w:type="spellEnd"/>
+      <w:r>
+        <w:t xml:space="preserve"> </w:t>
+      </w:r>
+      <w:proofErr w:type="spellStart"/>
+      <w:r>
+        <w:t>game</w:t>
+      </w:r>
+      <w:proofErr w:type="spellEnd"/>
+      <w:r>
+        <w:t xml:space="preserve">” butona tıklar ya da ekranı kapatırsa, maç iptal edilir ve diğer oyuncuya, rakibin oyundan çıktığı uyarısı verir. Oyun tablosu temizlenir ve zarlar tekrar orta panele verilerek yeni oyuna hazır olunur.  </w:t>
       </w:r>
     </w:p>
     <w:p>
@@ -2576,7 +2838,7 @@
         <w:ind w:firstLine="360"/>
       </w:pPr>
       <w:r>
-        <w:t>Oyuncu, kategori seçebilmesi için bütün zarları kendi paneline almalıdır.</w:t>
+        <w:t>Bütün kategoriler doldurulduğunda oyun sonuçlanır ve kimin kazandığını oyuncuların kendi ekranlarında gösterilir. Oyun tablosu temizlenir ve yeni oyuna hazır edilir. Oyuncu isterse başka sunucu seçebilir.</w:t>
       </w:r>
     </w:p>
     <w:p>
@@ -2584,111 +2846,22 @@
         <w:ind w:firstLine="360"/>
       </w:pPr>
       <w:r>
-        <w:t>Oyuncu, “</w:t>
-      </w:r>
-      <w:proofErr w:type="spellStart"/>
-      <w:r>
-        <w:t>Ones</w:t>
-      </w:r>
-      <w:proofErr w:type="spellEnd"/>
-      <w:r>
-        <w:t xml:space="preserve">, </w:t>
-      </w:r>
-      <w:proofErr w:type="spellStart"/>
-      <w:r>
-        <w:t>Two</w:t>
-      </w:r>
-      <w:proofErr w:type="spellEnd"/>
-      <w:r>
-        <w:t xml:space="preserve">, </w:t>
-      </w:r>
-      <w:proofErr w:type="spellStart"/>
-      <w:r>
-        <w:t>Threes</w:t>
-      </w:r>
-      <w:proofErr w:type="spellEnd"/>
-      <w:r>
-        <w:t xml:space="preserve">, </w:t>
-      </w:r>
-      <w:proofErr w:type="spellStart"/>
-      <w:r>
-        <w:t>Fours</w:t>
-      </w:r>
-      <w:proofErr w:type="spellEnd"/>
-      <w:r>
-        <w:t xml:space="preserve">, </w:t>
-      </w:r>
-      <w:proofErr w:type="spellStart"/>
-      <w:r>
-        <w:t>Fives</w:t>
-      </w:r>
-      <w:proofErr w:type="spellEnd"/>
-      <w:r>
-        <w:t xml:space="preserve">, </w:t>
-      </w:r>
-      <w:proofErr w:type="spellStart"/>
-      <w:r>
-        <w:t>Sixes</w:t>
-      </w:r>
-      <w:proofErr w:type="spellEnd"/>
-      <w:r>
-        <w:t xml:space="preserve">” kategorilerin toplamı 63’ü geçerse, ek olarak 35 puan alır. Eğer </w:t>
-      </w:r>
-      <w:proofErr w:type="spellStart"/>
-      <w:r>
-        <w:t>Yahtzee</w:t>
-      </w:r>
-      <w:proofErr w:type="spellEnd"/>
-      <w:r>
-        <w:t xml:space="preserve"> alındıysa, her yaptığı </w:t>
-      </w:r>
-      <w:proofErr w:type="spellStart"/>
-      <w:r>
-        <w:t>Yahtzee’ye</w:t>
-      </w:r>
-      <w:proofErr w:type="spellEnd"/>
-      <w:r>
-        <w:t xml:space="preserve"> ek olarak 100 puan ve istediği kategoriyi seçme hakkına sahip olur. </w:t>
-      </w:r>
-    </w:p>
-    <w:p>
-      <w:pPr>
-        <w:ind w:firstLine="360"/>
-      </w:pPr>
-      <w:r>
-        <w:t>Oyun esnasında, oyunculardan herhangi biri “</w:t>
-      </w:r>
-      <w:proofErr w:type="spellStart"/>
-      <w:r>
-        <w:t>Leave</w:t>
-      </w:r>
-      <w:proofErr w:type="spellEnd"/>
-      <w:r>
-        <w:t xml:space="preserve"> </w:t>
-      </w:r>
-      <w:proofErr w:type="spellStart"/>
-      <w:r>
-        <w:t>game</w:t>
-      </w:r>
-      <w:proofErr w:type="spellEnd"/>
-      <w:r>
-        <w:t xml:space="preserve">” butona tıklar ya da ekranı kapatırsa, maç iptal edilir ve diğer oyuncuya, rakibin oyundan çıktığı uyarısı verir. Oyun tablosu temizlenir ve zarlar tekrar orta panele verilerek yeni oyuna hazır olunur.  </w:t>
-      </w:r>
-    </w:p>
-    <w:p>
-      <w:pPr>
-        <w:ind w:firstLine="360"/>
-      </w:pPr>
-      <w:r>
-        <w:t>Bütün kategoriler doldurulduğunda oyun sonuçlanır ve kimin kazandığını oyuncuların kendi ekranlarında gösterilir. Oyun tablosu temizlenir ve yeni oyuna hazır edilir. Oyuncu isterse başka sunucu seçebilir.</w:t>
-      </w:r>
-    </w:p>
-    <w:p>
-      <w:pPr>
-        <w:ind w:firstLine="360"/>
-      </w:pPr>
-      <w:r>
-        <w:t>Sunucu programında, Start butona tıklayarak sunucu çalıştırılır ve kendisine bağlanacak istemcileri bekler. Stop butona tıklayarak sunucu durdurulur ve kendisine bağlanan bütün istemcilere mesaj göndererek bağlantılarını keser. Oyuncular birbirleri ile eşleşerek maç oluşturulur ve bu maç, sunucu ekranında listelenir.</w:t>
+        <w:t>Sunucu programında, Start butona tıklayarak sunucu çalıştırılır ve kendisine bağlanacak istemcileri bekler. Stop butona tıklayara</w:t>
+      </w:r>
+      <w:r>
+        <w:t xml:space="preserve">k </w:t>
+      </w:r>
+      <w:r>
+        <w:t>kendisine bağlanan bütün istemcilere mesaj göndererek bağlantılarını keser</w:t>
+      </w:r>
+      <w:r>
+        <w:t xml:space="preserve"> ve </w:t>
+      </w:r>
+      <w:r>
+        <w:t>sunucu durdurulur</w:t>
+      </w:r>
+      <w:r>
+        <w:t>. Oyuncular birbirleri ile eşleşerek maç oluşturulur ve bu maç, sunucu ekranında listelenir.</w:t>
       </w:r>
     </w:p>
     <w:p>
@@ -2707,7 +2880,7 @@
     </w:p>
     <w:p>
       <w:pPr>
-        <w:ind w:left="360"/>
+        <w:ind w:firstLine="360"/>
       </w:pPr>
       <w:r>
         <w:t xml:space="preserve">İlk olarak geliştirilen oyun olan </w:t>
@@ -2829,9 +3002,9 @@
       </w:pPr>
     </w:p>
     <w:sectPr>
-      <w:headerReference w:type="even" r:id="rId12"/>
-      <w:headerReference w:type="default" r:id="rId13"/>
-      <w:headerReference w:type="first" r:id="rId14"/>
+      <w:headerReference w:type="even" r:id="rId14"/>
+      <w:headerReference w:type="default" r:id="rId15"/>
+      <w:headerReference w:type="first" r:id="rId16"/>
       <w:pgSz w:w="11906" w:h="16838"/>
       <w:pgMar w:top="567" w:right="1417" w:bottom="1417" w:left="1417" w:header="708" w:footer="708" w:gutter="0"/>
       <w:cols w:space="708"/>
@@ -4204,6 +4377,25 @@
       <w:u w:val="single"/>
     </w:rPr>
   </w:style>
+  <w:style w:type="paragraph" w:styleId="ResimYazs">
+    <w:name w:val="caption"/>
+    <w:basedOn w:val="Normal"/>
+    <w:next w:val="Normal"/>
+    <w:uiPriority w:val="35"/>
+    <w:unhideWhenUsed/>
+    <w:qFormat/>
+    <w:rsid w:val="007C1A0A"/>
+    <w:pPr>
+      <w:spacing w:after="200" w:line="240" w:lineRule="auto"/>
+    </w:pPr>
+    <w:rPr>
+      <w:i/>
+      <w:iCs/>
+      <w:color w:val="44546A" w:themeColor="text2"/>
+      <w:sz w:val="18"/>
+      <w:szCs w:val="18"/>
+    </w:rPr>
+  </w:style>
 </w:styles>
 </file>
 

</xml_diff>